<commit_message>
p - test add
</commit_message>
<xml_diff>
--- a/L1/l1.docx
+++ b/L1/l1.docx
@@ -268,7 +268,1493 @@
     <w:p>
       <w:pPr>
         <w:rPr>
+          <w:lang w:val="en-US"/>
+        </w:rPr>
+      </w:pPr>
+      <w:hyperlink r:id="rId9" w:history="1">
+        <w:r>
+          <w:rPr>
+            <w:rStyle w:val="a7"/>
+            <w:lang w:val="en-US"/>
+          </w:rPr>
+          <w:t>https://github.com/PavelSemyvolos/js-course-2024.git</w:t>
+        </w:r>
+      </w:hyperlink>
+    </w:p>
+    <w:p>
+      <w:pPr>
+        <w:spacing w:before="100" w:beforeAutospacing="1" w:after="100" w:afterAutospacing="1"/>
+        <w:outlineLvl w:val="2"/>
+        <w:rPr>
+          <w:rFonts w:eastAsia="Times New Roman" w:cs="Times New Roman"/>
+          <w:b/>
+          <w:bCs/>
+          <w:sz w:val="27"/>
+          <w:szCs w:val="27"/>
+          <w:lang w:eastAsia="uk-UA"/>
+        </w:rPr>
+      </w:pPr>
+      <w:r>
+        <w:rPr>
+          <w:rFonts w:eastAsia="Times New Roman" w:cs="Times New Roman"/>
+          <w:b/>
+          <w:bCs/>
+          <w:sz w:val="27"/>
+          <w:szCs w:val="27"/>
+          <w:lang w:eastAsia="uk-UA"/>
+        </w:rPr>
+        <w:t>…</w:t>
+      </w:r>
+      <w:proofErr w:type="spellStart"/>
+      <w:r>
+        <w:rPr>
+          <w:rFonts w:eastAsia="Times New Roman" w:cs="Times New Roman"/>
+          <w:b/>
+          <w:bCs/>
+          <w:sz w:val="27"/>
+          <w:szCs w:val="27"/>
+          <w:lang w:eastAsia="uk-UA"/>
+        </w:rPr>
+        <w:t>or</w:t>
+      </w:r>
+      <w:proofErr w:type="spellEnd"/>
+      <w:r>
+        <w:rPr>
+          <w:rFonts w:eastAsia="Times New Roman" w:cs="Times New Roman"/>
+          <w:b/>
+          <w:bCs/>
+          <w:sz w:val="27"/>
+          <w:szCs w:val="27"/>
+          <w:lang w:eastAsia="uk-UA"/>
+        </w:rPr>
+        <w:t xml:space="preserve"> </w:t>
+      </w:r>
+      <w:proofErr w:type="spellStart"/>
+      <w:r>
+        <w:rPr>
+          <w:rFonts w:eastAsia="Times New Roman" w:cs="Times New Roman"/>
+          <w:b/>
+          <w:bCs/>
+          <w:sz w:val="27"/>
+          <w:szCs w:val="27"/>
+          <w:lang w:eastAsia="uk-UA"/>
+        </w:rPr>
+        <w:t>create</w:t>
+      </w:r>
+      <w:proofErr w:type="spellEnd"/>
+      <w:r>
+        <w:rPr>
+          <w:rFonts w:eastAsia="Times New Roman" w:cs="Times New Roman"/>
+          <w:b/>
+          <w:bCs/>
+          <w:sz w:val="27"/>
+          <w:szCs w:val="27"/>
+          <w:lang w:eastAsia="uk-UA"/>
+        </w:rPr>
+        <w:t xml:space="preserve"> a </w:t>
+      </w:r>
+      <w:proofErr w:type="spellStart"/>
+      <w:r>
+        <w:rPr>
+          <w:rFonts w:eastAsia="Times New Roman" w:cs="Times New Roman"/>
+          <w:b/>
+          <w:bCs/>
+          <w:sz w:val="27"/>
+          <w:szCs w:val="27"/>
+          <w:lang w:eastAsia="uk-UA"/>
+        </w:rPr>
+        <w:t>new</w:t>
+      </w:r>
+      <w:proofErr w:type="spellEnd"/>
+      <w:r>
+        <w:rPr>
+          <w:rFonts w:eastAsia="Times New Roman" w:cs="Times New Roman"/>
+          <w:b/>
+          <w:bCs/>
+          <w:sz w:val="27"/>
+          <w:szCs w:val="27"/>
+          <w:lang w:eastAsia="uk-UA"/>
+        </w:rPr>
+        <w:t xml:space="preserve"> </w:t>
+      </w:r>
+      <w:proofErr w:type="spellStart"/>
+      <w:r>
+        <w:rPr>
+          <w:rFonts w:eastAsia="Times New Roman" w:cs="Times New Roman"/>
+          <w:b/>
+          <w:bCs/>
+          <w:sz w:val="27"/>
+          <w:szCs w:val="27"/>
+          <w:lang w:eastAsia="uk-UA"/>
+        </w:rPr>
+        <w:t>repository</w:t>
+      </w:r>
+      <w:proofErr w:type="spellEnd"/>
+      <w:r>
+        <w:rPr>
+          <w:rFonts w:eastAsia="Times New Roman" w:cs="Times New Roman"/>
+          <w:b/>
+          <w:bCs/>
+          <w:sz w:val="27"/>
+          <w:szCs w:val="27"/>
+          <w:lang w:eastAsia="uk-UA"/>
+        </w:rPr>
+        <w:t xml:space="preserve"> </w:t>
+      </w:r>
+      <w:proofErr w:type="spellStart"/>
+      <w:r>
+        <w:rPr>
+          <w:rFonts w:eastAsia="Times New Roman" w:cs="Times New Roman"/>
+          <w:b/>
+          <w:bCs/>
+          <w:sz w:val="27"/>
+          <w:szCs w:val="27"/>
+          <w:lang w:eastAsia="uk-UA"/>
+        </w:rPr>
+        <w:t>on</w:t>
+      </w:r>
+      <w:proofErr w:type="spellEnd"/>
+      <w:r>
+        <w:rPr>
+          <w:rFonts w:eastAsia="Times New Roman" w:cs="Times New Roman"/>
+          <w:b/>
+          <w:bCs/>
+          <w:sz w:val="27"/>
+          <w:szCs w:val="27"/>
+          <w:lang w:eastAsia="uk-UA"/>
+        </w:rPr>
+        <w:t xml:space="preserve"> </w:t>
+      </w:r>
+      <w:proofErr w:type="spellStart"/>
+      <w:r>
+        <w:rPr>
+          <w:rFonts w:eastAsia="Times New Roman" w:cs="Times New Roman"/>
+          <w:b/>
+          <w:bCs/>
+          <w:sz w:val="27"/>
+          <w:szCs w:val="27"/>
+          <w:lang w:eastAsia="uk-UA"/>
+        </w:rPr>
+        <w:t>the</w:t>
+      </w:r>
+      <w:proofErr w:type="spellEnd"/>
+      <w:r>
+        <w:rPr>
+          <w:rFonts w:eastAsia="Times New Roman" w:cs="Times New Roman"/>
+          <w:b/>
+          <w:bCs/>
+          <w:sz w:val="27"/>
+          <w:szCs w:val="27"/>
+          <w:lang w:eastAsia="uk-UA"/>
+        </w:rPr>
+        <w:t xml:space="preserve"> </w:t>
+      </w:r>
+      <w:proofErr w:type="spellStart"/>
+      <w:r>
+        <w:rPr>
+          <w:rFonts w:eastAsia="Times New Roman" w:cs="Times New Roman"/>
+          <w:b/>
+          <w:bCs/>
+          <w:sz w:val="27"/>
+          <w:szCs w:val="27"/>
+          <w:lang w:eastAsia="uk-UA"/>
+        </w:rPr>
+        <w:t>command</w:t>
+      </w:r>
+      <w:proofErr w:type="spellEnd"/>
+      <w:r>
+        <w:rPr>
+          <w:rFonts w:eastAsia="Times New Roman" w:cs="Times New Roman"/>
+          <w:b/>
+          <w:bCs/>
+          <w:sz w:val="27"/>
+          <w:szCs w:val="27"/>
+          <w:lang w:eastAsia="uk-UA"/>
+        </w:rPr>
+        <w:t xml:space="preserve"> </w:t>
+      </w:r>
+      <w:proofErr w:type="spellStart"/>
+      <w:r>
+        <w:rPr>
+          <w:rFonts w:eastAsia="Times New Roman" w:cs="Times New Roman"/>
+          <w:b/>
+          <w:bCs/>
+          <w:sz w:val="27"/>
+          <w:szCs w:val="27"/>
+          <w:lang w:eastAsia="uk-UA"/>
+        </w:rPr>
+        <w:t>line</w:t>
+      </w:r>
+      <w:proofErr w:type="spellEnd"/>
+    </w:p>
+    <w:p>
+      <w:pPr>
+        <w:tabs>
+          <w:tab w:val="left" w:pos="916"/>
+          <w:tab w:val="left" w:pos="1832"/>
+          <w:tab w:val="left" w:pos="2748"/>
+          <w:tab w:val="left" w:pos="3664"/>
+          <w:tab w:val="left" w:pos="4580"/>
+          <w:tab w:val="left" w:pos="5496"/>
+          <w:tab w:val="left" w:pos="6412"/>
+          <w:tab w:val="left" w:pos="7328"/>
+          <w:tab w:val="left" w:pos="8244"/>
+          <w:tab w:val="left" w:pos="9160"/>
+          <w:tab w:val="left" w:pos="10076"/>
+          <w:tab w:val="left" w:pos="10992"/>
+          <w:tab w:val="left" w:pos="11908"/>
+          <w:tab w:val="left" w:pos="12824"/>
+          <w:tab w:val="left" w:pos="13740"/>
+          <w:tab w:val="left" w:pos="14656"/>
+        </w:tabs>
+        <w:spacing w:after="0"/>
+        <w:rPr>
+          <w:rFonts w:ascii="Courier New" w:eastAsia="Times New Roman" w:hAnsi="Courier New" w:cs="Courier New"/>
+          <w:sz w:val="20"/>
+          <w:szCs w:val="20"/>
+          <w:lang w:eastAsia="uk-UA"/>
+        </w:rPr>
+      </w:pPr>
+      <w:proofErr w:type="spellStart"/>
+      <w:r>
+        <w:rPr>
+          <w:rFonts w:ascii="Courier New" w:eastAsia="Times New Roman" w:hAnsi="Courier New" w:cs="Courier New"/>
+          <w:sz w:val="20"/>
+          <w:szCs w:val="20"/>
+          <w:lang w:eastAsia="uk-UA"/>
+        </w:rPr>
+        <w:t>echo</w:t>
+      </w:r>
+      <w:proofErr w:type="spellEnd"/>
+      <w:r>
+        <w:rPr>
+          <w:rFonts w:ascii="Courier New" w:eastAsia="Times New Roman" w:hAnsi="Courier New" w:cs="Courier New"/>
+          <w:sz w:val="20"/>
+          <w:szCs w:val="20"/>
+          <w:lang w:eastAsia="uk-UA"/>
+        </w:rPr>
+        <w:t xml:space="preserve"> "# js-course-2024" &gt;&gt; README.md</w:t>
+      </w:r>
+    </w:p>
+    <w:p>
+      <w:pPr>
+        <w:tabs>
+          <w:tab w:val="left" w:pos="916"/>
+          <w:tab w:val="left" w:pos="1832"/>
+          <w:tab w:val="left" w:pos="2748"/>
+          <w:tab w:val="left" w:pos="3664"/>
+          <w:tab w:val="left" w:pos="4580"/>
+          <w:tab w:val="left" w:pos="5496"/>
+          <w:tab w:val="left" w:pos="6412"/>
+          <w:tab w:val="left" w:pos="7328"/>
+          <w:tab w:val="left" w:pos="8244"/>
+          <w:tab w:val="left" w:pos="9160"/>
+          <w:tab w:val="left" w:pos="10076"/>
+          <w:tab w:val="left" w:pos="10992"/>
+          <w:tab w:val="left" w:pos="11908"/>
+          <w:tab w:val="left" w:pos="12824"/>
+          <w:tab w:val="left" w:pos="13740"/>
+          <w:tab w:val="left" w:pos="14656"/>
+        </w:tabs>
+        <w:spacing w:after="0"/>
+        <w:rPr>
+          <w:rFonts w:ascii="Courier New" w:eastAsia="Times New Roman" w:hAnsi="Courier New" w:cs="Courier New"/>
+          <w:sz w:val="20"/>
+          <w:szCs w:val="20"/>
+          <w:lang w:eastAsia="uk-UA"/>
+        </w:rPr>
+      </w:pPr>
+      <w:proofErr w:type="spellStart"/>
+      <w:r>
+        <w:rPr>
+          <w:rFonts w:ascii="Courier New" w:eastAsia="Times New Roman" w:hAnsi="Courier New" w:cs="Courier New"/>
+          <w:sz w:val="20"/>
+          <w:szCs w:val="20"/>
+          <w:lang w:eastAsia="uk-UA"/>
+        </w:rPr>
+        <w:t>git</w:t>
+      </w:r>
+      <w:proofErr w:type="spellEnd"/>
+      <w:r>
+        <w:rPr>
+          <w:rFonts w:ascii="Courier New" w:eastAsia="Times New Roman" w:hAnsi="Courier New" w:cs="Courier New"/>
+          <w:sz w:val="20"/>
+          <w:szCs w:val="20"/>
+          <w:lang w:eastAsia="uk-UA"/>
+        </w:rPr>
+        <w:t xml:space="preserve"> </w:t>
+      </w:r>
+      <w:proofErr w:type="spellStart"/>
+      <w:r>
+        <w:rPr>
+          <w:rFonts w:ascii="Courier New" w:eastAsia="Times New Roman" w:hAnsi="Courier New" w:cs="Courier New"/>
+          <w:sz w:val="20"/>
+          <w:szCs w:val="20"/>
+          <w:lang w:eastAsia="uk-UA"/>
+        </w:rPr>
+        <w:t>init</w:t>
+      </w:r>
+      <w:proofErr w:type="spellEnd"/>
+    </w:p>
+    <w:p>
+      <w:pPr>
+        <w:tabs>
+          <w:tab w:val="left" w:pos="916"/>
+          <w:tab w:val="left" w:pos="1832"/>
+          <w:tab w:val="left" w:pos="2748"/>
+          <w:tab w:val="left" w:pos="3664"/>
+          <w:tab w:val="left" w:pos="4580"/>
+          <w:tab w:val="left" w:pos="5496"/>
+          <w:tab w:val="left" w:pos="6412"/>
+          <w:tab w:val="left" w:pos="7328"/>
+          <w:tab w:val="left" w:pos="8244"/>
+          <w:tab w:val="left" w:pos="9160"/>
+          <w:tab w:val="left" w:pos="10076"/>
+          <w:tab w:val="left" w:pos="10992"/>
+          <w:tab w:val="left" w:pos="11908"/>
+          <w:tab w:val="left" w:pos="12824"/>
+          <w:tab w:val="left" w:pos="13740"/>
+          <w:tab w:val="left" w:pos="14656"/>
+        </w:tabs>
+        <w:spacing w:after="0"/>
+        <w:rPr>
+          <w:rFonts w:ascii="Courier New" w:eastAsia="Times New Roman" w:hAnsi="Courier New" w:cs="Courier New"/>
+          <w:sz w:val="20"/>
+          <w:szCs w:val="20"/>
+          <w:lang w:eastAsia="uk-UA"/>
+        </w:rPr>
+      </w:pPr>
+      <w:proofErr w:type="spellStart"/>
+      <w:r>
+        <w:rPr>
+          <w:rFonts w:ascii="Courier New" w:eastAsia="Times New Roman" w:hAnsi="Courier New" w:cs="Courier New"/>
+          <w:sz w:val="20"/>
+          <w:szCs w:val="20"/>
+          <w:lang w:eastAsia="uk-UA"/>
+        </w:rPr>
+        <w:t>git</w:t>
+      </w:r>
+      <w:proofErr w:type="spellEnd"/>
+      <w:r>
+        <w:rPr>
+          <w:rFonts w:ascii="Courier New" w:eastAsia="Times New Roman" w:hAnsi="Courier New" w:cs="Courier New"/>
+          <w:sz w:val="20"/>
+          <w:szCs w:val="20"/>
+          <w:lang w:eastAsia="uk-UA"/>
+        </w:rPr>
+        <w:t xml:space="preserve"> </w:t>
+      </w:r>
+      <w:proofErr w:type="spellStart"/>
+      <w:r>
+        <w:rPr>
+          <w:rFonts w:ascii="Courier New" w:eastAsia="Times New Roman" w:hAnsi="Courier New" w:cs="Courier New"/>
+          <w:sz w:val="20"/>
+          <w:szCs w:val="20"/>
+          <w:lang w:eastAsia="uk-UA"/>
+        </w:rPr>
+        <w:t>add</w:t>
+      </w:r>
+      <w:proofErr w:type="spellEnd"/>
+      <w:r>
+        <w:rPr>
+          <w:rFonts w:ascii="Courier New" w:eastAsia="Times New Roman" w:hAnsi="Courier New" w:cs="Courier New"/>
+          <w:sz w:val="20"/>
+          <w:szCs w:val="20"/>
+          <w:lang w:eastAsia="uk-UA"/>
+        </w:rPr>
+        <w:t xml:space="preserve"> README.md</w:t>
+      </w:r>
+    </w:p>
+    <w:p>
+      <w:pPr>
+        <w:tabs>
+          <w:tab w:val="left" w:pos="916"/>
+          <w:tab w:val="left" w:pos="1832"/>
+          <w:tab w:val="left" w:pos="2748"/>
+          <w:tab w:val="left" w:pos="3664"/>
+          <w:tab w:val="left" w:pos="4580"/>
+          <w:tab w:val="left" w:pos="5496"/>
+          <w:tab w:val="left" w:pos="6412"/>
+          <w:tab w:val="left" w:pos="7328"/>
+          <w:tab w:val="left" w:pos="8244"/>
+          <w:tab w:val="left" w:pos="9160"/>
+          <w:tab w:val="left" w:pos="10076"/>
+          <w:tab w:val="left" w:pos="10992"/>
+          <w:tab w:val="left" w:pos="11908"/>
+          <w:tab w:val="left" w:pos="12824"/>
+          <w:tab w:val="left" w:pos="13740"/>
+          <w:tab w:val="left" w:pos="14656"/>
+        </w:tabs>
+        <w:spacing w:after="0"/>
+        <w:rPr>
+          <w:rFonts w:ascii="Courier New" w:eastAsia="Times New Roman" w:hAnsi="Courier New" w:cs="Courier New"/>
+          <w:sz w:val="20"/>
+          <w:szCs w:val="20"/>
+          <w:lang w:eastAsia="uk-UA"/>
+        </w:rPr>
+      </w:pPr>
+      <w:proofErr w:type="spellStart"/>
+      <w:r>
+        <w:rPr>
+          <w:rFonts w:ascii="Courier New" w:eastAsia="Times New Roman" w:hAnsi="Courier New" w:cs="Courier New"/>
+          <w:sz w:val="20"/>
+          <w:szCs w:val="20"/>
+          <w:lang w:eastAsia="uk-UA"/>
+        </w:rPr>
+        <w:t>git</w:t>
+      </w:r>
+      <w:proofErr w:type="spellEnd"/>
+      <w:r>
+        <w:rPr>
+          <w:rFonts w:ascii="Courier New" w:eastAsia="Times New Roman" w:hAnsi="Courier New" w:cs="Courier New"/>
+          <w:sz w:val="20"/>
+          <w:szCs w:val="20"/>
+          <w:lang w:eastAsia="uk-UA"/>
+        </w:rPr>
+        <w:t xml:space="preserve"> </w:t>
+      </w:r>
+      <w:proofErr w:type="spellStart"/>
+      <w:r>
+        <w:rPr>
+          <w:rFonts w:ascii="Courier New" w:eastAsia="Times New Roman" w:hAnsi="Courier New" w:cs="Courier New"/>
+          <w:sz w:val="20"/>
+          <w:szCs w:val="20"/>
+          <w:lang w:eastAsia="uk-UA"/>
+        </w:rPr>
+        <w:t>commit</w:t>
+      </w:r>
+      <w:proofErr w:type="spellEnd"/>
+      <w:r>
+        <w:rPr>
+          <w:rFonts w:ascii="Courier New" w:eastAsia="Times New Roman" w:hAnsi="Courier New" w:cs="Courier New"/>
+          <w:sz w:val="20"/>
+          <w:szCs w:val="20"/>
+          <w:lang w:eastAsia="uk-UA"/>
+        </w:rPr>
+        <w:t xml:space="preserve"> -m "</w:t>
+      </w:r>
+      <w:proofErr w:type="spellStart"/>
+      <w:r>
+        <w:rPr>
+          <w:rFonts w:ascii="Courier New" w:eastAsia="Times New Roman" w:hAnsi="Courier New" w:cs="Courier New"/>
+          <w:sz w:val="20"/>
+          <w:szCs w:val="20"/>
+          <w:lang w:eastAsia="uk-UA"/>
+        </w:rPr>
+        <w:t>first</w:t>
+      </w:r>
+      <w:proofErr w:type="spellEnd"/>
+      <w:r>
+        <w:rPr>
+          <w:rFonts w:ascii="Courier New" w:eastAsia="Times New Roman" w:hAnsi="Courier New" w:cs="Courier New"/>
+          <w:sz w:val="20"/>
+          <w:szCs w:val="20"/>
+          <w:lang w:eastAsia="uk-UA"/>
+        </w:rPr>
+        <w:t xml:space="preserve"> </w:t>
+      </w:r>
+      <w:proofErr w:type="spellStart"/>
+      <w:r>
+        <w:rPr>
+          <w:rFonts w:ascii="Courier New" w:eastAsia="Times New Roman" w:hAnsi="Courier New" w:cs="Courier New"/>
+          <w:sz w:val="20"/>
+          <w:szCs w:val="20"/>
+          <w:lang w:eastAsia="uk-UA"/>
+        </w:rPr>
+        <w:t>commit</w:t>
+      </w:r>
+      <w:proofErr w:type="spellEnd"/>
+      <w:r>
+        <w:rPr>
+          <w:rFonts w:ascii="Courier New" w:eastAsia="Times New Roman" w:hAnsi="Courier New" w:cs="Courier New"/>
+          <w:sz w:val="20"/>
+          <w:szCs w:val="20"/>
+          <w:lang w:eastAsia="uk-UA"/>
+        </w:rPr>
+        <w:t>"</w:t>
+      </w:r>
+    </w:p>
+    <w:p>
+      <w:pPr>
+        <w:tabs>
+          <w:tab w:val="left" w:pos="916"/>
+          <w:tab w:val="left" w:pos="1832"/>
+          <w:tab w:val="left" w:pos="2748"/>
+          <w:tab w:val="left" w:pos="3664"/>
+          <w:tab w:val="left" w:pos="4580"/>
+          <w:tab w:val="left" w:pos="5496"/>
+          <w:tab w:val="left" w:pos="6412"/>
+          <w:tab w:val="left" w:pos="7328"/>
+          <w:tab w:val="left" w:pos="8244"/>
+          <w:tab w:val="left" w:pos="9160"/>
+          <w:tab w:val="left" w:pos="10076"/>
+          <w:tab w:val="left" w:pos="10992"/>
+          <w:tab w:val="left" w:pos="11908"/>
+          <w:tab w:val="left" w:pos="12824"/>
+          <w:tab w:val="left" w:pos="13740"/>
+          <w:tab w:val="left" w:pos="14656"/>
+        </w:tabs>
+        <w:spacing w:after="0"/>
+        <w:rPr>
+          <w:rFonts w:ascii="Courier New" w:eastAsia="Times New Roman" w:hAnsi="Courier New" w:cs="Courier New"/>
+          <w:sz w:val="20"/>
+          <w:szCs w:val="20"/>
+          <w:lang w:eastAsia="uk-UA"/>
+        </w:rPr>
+      </w:pPr>
+      <w:proofErr w:type="spellStart"/>
+      <w:r>
+        <w:rPr>
+          <w:rFonts w:ascii="Courier New" w:eastAsia="Times New Roman" w:hAnsi="Courier New" w:cs="Courier New"/>
+          <w:sz w:val="20"/>
+          <w:szCs w:val="20"/>
+          <w:lang w:eastAsia="uk-UA"/>
+        </w:rPr>
+        <w:t>git</w:t>
+      </w:r>
+      <w:proofErr w:type="spellEnd"/>
+      <w:r>
+        <w:rPr>
+          <w:rFonts w:ascii="Courier New" w:eastAsia="Times New Roman" w:hAnsi="Courier New" w:cs="Courier New"/>
+          <w:sz w:val="20"/>
+          <w:szCs w:val="20"/>
+          <w:lang w:eastAsia="uk-UA"/>
+        </w:rPr>
+        <w:t xml:space="preserve"> </w:t>
+      </w:r>
+      <w:proofErr w:type="spellStart"/>
+      <w:r>
+        <w:rPr>
+          <w:rFonts w:ascii="Courier New" w:eastAsia="Times New Roman" w:hAnsi="Courier New" w:cs="Courier New"/>
+          <w:sz w:val="20"/>
+          <w:szCs w:val="20"/>
+          <w:lang w:eastAsia="uk-UA"/>
+        </w:rPr>
+        <w:t>branch</w:t>
+      </w:r>
+      <w:proofErr w:type="spellEnd"/>
+      <w:r>
+        <w:rPr>
+          <w:rFonts w:ascii="Courier New" w:eastAsia="Times New Roman" w:hAnsi="Courier New" w:cs="Courier New"/>
+          <w:sz w:val="20"/>
+          <w:szCs w:val="20"/>
+          <w:lang w:eastAsia="uk-UA"/>
+        </w:rPr>
+        <w:t xml:space="preserve"> -M </w:t>
+      </w:r>
+      <w:proofErr w:type="spellStart"/>
+      <w:r>
+        <w:rPr>
+          <w:rFonts w:ascii="Courier New" w:eastAsia="Times New Roman" w:hAnsi="Courier New" w:cs="Courier New"/>
+          <w:sz w:val="20"/>
+          <w:szCs w:val="20"/>
+          <w:lang w:eastAsia="uk-UA"/>
+        </w:rPr>
+        <w:t>main</w:t>
+      </w:r>
+      <w:proofErr w:type="spellEnd"/>
+    </w:p>
+    <w:p>
+      <w:pPr>
+        <w:tabs>
+          <w:tab w:val="left" w:pos="916"/>
+          <w:tab w:val="left" w:pos="1832"/>
+          <w:tab w:val="left" w:pos="2748"/>
+          <w:tab w:val="left" w:pos="3664"/>
+          <w:tab w:val="left" w:pos="4580"/>
+          <w:tab w:val="left" w:pos="5496"/>
+          <w:tab w:val="left" w:pos="6412"/>
+          <w:tab w:val="left" w:pos="7328"/>
+          <w:tab w:val="left" w:pos="8244"/>
+          <w:tab w:val="left" w:pos="9160"/>
+          <w:tab w:val="left" w:pos="10076"/>
+          <w:tab w:val="left" w:pos="10992"/>
+          <w:tab w:val="left" w:pos="11908"/>
+          <w:tab w:val="left" w:pos="12824"/>
+          <w:tab w:val="left" w:pos="13740"/>
+          <w:tab w:val="left" w:pos="14656"/>
+        </w:tabs>
+        <w:spacing w:after="0"/>
+        <w:rPr>
+          <w:rFonts w:ascii="Courier New" w:eastAsia="Times New Roman" w:hAnsi="Courier New" w:cs="Courier New"/>
+          <w:sz w:val="20"/>
+          <w:szCs w:val="20"/>
+          <w:lang w:eastAsia="uk-UA"/>
+        </w:rPr>
+      </w:pPr>
+      <w:proofErr w:type="spellStart"/>
+      <w:r>
+        <w:rPr>
+          <w:rFonts w:ascii="Courier New" w:eastAsia="Times New Roman" w:hAnsi="Courier New" w:cs="Courier New"/>
+          <w:sz w:val="20"/>
+          <w:szCs w:val="20"/>
+          <w:lang w:eastAsia="uk-UA"/>
+        </w:rPr>
+        <w:t>git</w:t>
+      </w:r>
+      <w:proofErr w:type="spellEnd"/>
+      <w:r>
+        <w:rPr>
+          <w:rFonts w:ascii="Courier New" w:eastAsia="Times New Roman" w:hAnsi="Courier New" w:cs="Courier New"/>
+          <w:sz w:val="20"/>
+          <w:szCs w:val="20"/>
+          <w:lang w:eastAsia="uk-UA"/>
+        </w:rPr>
+        <w:t xml:space="preserve"> </w:t>
+      </w:r>
+      <w:proofErr w:type="spellStart"/>
+      <w:r>
+        <w:rPr>
+          <w:rFonts w:ascii="Courier New" w:eastAsia="Times New Roman" w:hAnsi="Courier New" w:cs="Courier New"/>
+          <w:sz w:val="20"/>
+          <w:szCs w:val="20"/>
+          <w:lang w:eastAsia="uk-UA"/>
+        </w:rPr>
+        <w:t>remote</w:t>
+      </w:r>
+      <w:proofErr w:type="spellEnd"/>
+      <w:r>
+        <w:rPr>
+          <w:rFonts w:ascii="Courier New" w:eastAsia="Times New Roman" w:hAnsi="Courier New" w:cs="Courier New"/>
+          <w:sz w:val="20"/>
+          <w:szCs w:val="20"/>
+          <w:lang w:eastAsia="uk-UA"/>
+        </w:rPr>
+        <w:t xml:space="preserve"> </w:t>
+      </w:r>
+      <w:proofErr w:type="spellStart"/>
+      <w:r>
+        <w:rPr>
+          <w:rFonts w:ascii="Courier New" w:eastAsia="Times New Roman" w:hAnsi="Courier New" w:cs="Courier New"/>
+          <w:sz w:val="20"/>
+          <w:szCs w:val="20"/>
+          <w:lang w:eastAsia="uk-UA"/>
+        </w:rPr>
+        <w:t>add</w:t>
+      </w:r>
+      <w:proofErr w:type="spellEnd"/>
+      <w:r>
+        <w:rPr>
+          <w:rFonts w:ascii="Courier New" w:eastAsia="Times New Roman" w:hAnsi="Courier New" w:cs="Courier New"/>
+          <w:sz w:val="20"/>
+          <w:szCs w:val="20"/>
+          <w:lang w:eastAsia="uk-UA"/>
+        </w:rPr>
+        <w:t xml:space="preserve"> </w:t>
+      </w:r>
+      <w:proofErr w:type="spellStart"/>
+      <w:r>
+        <w:rPr>
+          <w:rFonts w:ascii="Courier New" w:eastAsia="Times New Roman" w:hAnsi="Courier New" w:cs="Courier New"/>
+          <w:sz w:val="20"/>
+          <w:szCs w:val="20"/>
+          <w:lang w:eastAsia="uk-UA"/>
+        </w:rPr>
+        <w:t>origin</w:t>
+      </w:r>
+      <w:proofErr w:type="spellEnd"/>
+      <w:r>
+        <w:rPr>
+          <w:rFonts w:ascii="Courier New" w:eastAsia="Times New Roman" w:hAnsi="Courier New" w:cs="Courier New"/>
+          <w:sz w:val="20"/>
+          <w:szCs w:val="20"/>
+          <w:lang w:eastAsia="uk-UA"/>
+        </w:rPr>
+        <w:t xml:space="preserve"> https://github.com/PavelSemyvolos/js-course-2024.git</w:t>
+      </w:r>
+    </w:p>
+    <w:p>
+      <w:pPr>
+        <w:tabs>
+          <w:tab w:val="left" w:pos="916"/>
+          <w:tab w:val="left" w:pos="1832"/>
+          <w:tab w:val="left" w:pos="2748"/>
+          <w:tab w:val="left" w:pos="3664"/>
+          <w:tab w:val="left" w:pos="4580"/>
+          <w:tab w:val="left" w:pos="5496"/>
+          <w:tab w:val="left" w:pos="6412"/>
+          <w:tab w:val="left" w:pos="7328"/>
+          <w:tab w:val="left" w:pos="8244"/>
+          <w:tab w:val="left" w:pos="9160"/>
+          <w:tab w:val="left" w:pos="10076"/>
+          <w:tab w:val="left" w:pos="10992"/>
+          <w:tab w:val="left" w:pos="11908"/>
+          <w:tab w:val="left" w:pos="12824"/>
+          <w:tab w:val="left" w:pos="13740"/>
+          <w:tab w:val="left" w:pos="14656"/>
+        </w:tabs>
+        <w:spacing w:after="0"/>
+        <w:rPr>
+          <w:rFonts w:ascii="Courier New" w:eastAsia="Times New Roman" w:hAnsi="Courier New" w:cs="Courier New"/>
+          <w:sz w:val="20"/>
+          <w:szCs w:val="20"/>
+          <w:lang w:eastAsia="uk-UA"/>
+        </w:rPr>
+      </w:pPr>
+      <w:proofErr w:type="spellStart"/>
+      <w:r>
+        <w:rPr>
+          <w:rFonts w:ascii="Courier New" w:eastAsia="Times New Roman" w:hAnsi="Courier New" w:cs="Courier New"/>
+          <w:sz w:val="20"/>
+          <w:szCs w:val="20"/>
+          <w:lang w:eastAsia="uk-UA"/>
+        </w:rPr>
+        <w:t>git</w:t>
+      </w:r>
+      <w:proofErr w:type="spellEnd"/>
+      <w:r>
+        <w:rPr>
+          <w:rFonts w:ascii="Courier New" w:eastAsia="Times New Roman" w:hAnsi="Courier New" w:cs="Courier New"/>
+          <w:sz w:val="20"/>
+          <w:szCs w:val="20"/>
+          <w:lang w:eastAsia="uk-UA"/>
+        </w:rPr>
+        <w:t xml:space="preserve"> </w:t>
+      </w:r>
+      <w:proofErr w:type="spellStart"/>
+      <w:r>
+        <w:rPr>
+          <w:rFonts w:ascii="Courier New" w:eastAsia="Times New Roman" w:hAnsi="Courier New" w:cs="Courier New"/>
+          <w:sz w:val="20"/>
+          <w:szCs w:val="20"/>
+          <w:lang w:eastAsia="uk-UA"/>
+        </w:rPr>
+        <w:t>push</w:t>
+      </w:r>
+      <w:proofErr w:type="spellEnd"/>
+      <w:r>
+        <w:rPr>
+          <w:rFonts w:ascii="Courier New" w:eastAsia="Times New Roman" w:hAnsi="Courier New" w:cs="Courier New"/>
+          <w:sz w:val="20"/>
+          <w:szCs w:val="20"/>
+          <w:lang w:eastAsia="uk-UA"/>
+        </w:rPr>
+        <w:t xml:space="preserve"> -u </w:t>
+      </w:r>
+      <w:proofErr w:type="spellStart"/>
+      <w:r>
+        <w:rPr>
+          <w:rFonts w:ascii="Courier New" w:eastAsia="Times New Roman" w:hAnsi="Courier New" w:cs="Courier New"/>
+          <w:sz w:val="20"/>
+          <w:szCs w:val="20"/>
+          <w:lang w:eastAsia="uk-UA"/>
+        </w:rPr>
+        <w:t>origin</w:t>
+      </w:r>
+      <w:proofErr w:type="spellEnd"/>
+      <w:r>
+        <w:rPr>
+          <w:rFonts w:ascii="Courier New" w:eastAsia="Times New Roman" w:hAnsi="Courier New" w:cs="Courier New"/>
+          <w:sz w:val="20"/>
+          <w:szCs w:val="20"/>
+          <w:lang w:eastAsia="uk-UA"/>
+        </w:rPr>
+        <w:t xml:space="preserve"> </w:t>
+      </w:r>
+      <w:proofErr w:type="spellStart"/>
+      <w:r>
+        <w:rPr>
+          <w:rFonts w:ascii="Courier New" w:eastAsia="Times New Roman" w:hAnsi="Courier New" w:cs="Courier New"/>
+          <w:sz w:val="20"/>
+          <w:szCs w:val="20"/>
+          <w:lang w:eastAsia="uk-UA"/>
+        </w:rPr>
+        <w:t>main</w:t>
+      </w:r>
+      <w:proofErr w:type="spellEnd"/>
+    </w:p>
+    <w:p>
+      <w:pPr>
+        <w:spacing w:before="100" w:beforeAutospacing="1" w:after="100" w:afterAutospacing="1"/>
+        <w:outlineLvl w:val="2"/>
+        <w:rPr>
+          <w:rFonts w:eastAsia="Times New Roman" w:cs="Times New Roman"/>
+          <w:b/>
+          <w:bCs/>
+          <w:sz w:val="27"/>
+          <w:szCs w:val="27"/>
+          <w:lang w:eastAsia="uk-UA"/>
+        </w:rPr>
+      </w:pPr>
+      <w:r>
+        <w:rPr>
+          <w:rFonts w:eastAsia="Times New Roman" w:cs="Times New Roman"/>
+          <w:b/>
+          <w:bCs/>
+          <w:sz w:val="27"/>
+          <w:szCs w:val="27"/>
+          <w:lang w:eastAsia="uk-UA"/>
+        </w:rPr>
+        <w:lastRenderedPageBreak/>
+        <w:t>…</w:t>
+      </w:r>
+      <w:proofErr w:type="spellStart"/>
+      <w:r>
+        <w:rPr>
+          <w:rFonts w:eastAsia="Times New Roman" w:cs="Times New Roman"/>
+          <w:b/>
+          <w:bCs/>
+          <w:sz w:val="27"/>
+          <w:szCs w:val="27"/>
+          <w:lang w:eastAsia="uk-UA"/>
+        </w:rPr>
+        <w:t>or</w:t>
+      </w:r>
+      <w:proofErr w:type="spellEnd"/>
+      <w:r>
+        <w:rPr>
+          <w:rFonts w:eastAsia="Times New Roman" w:cs="Times New Roman"/>
+          <w:b/>
+          <w:bCs/>
+          <w:sz w:val="27"/>
+          <w:szCs w:val="27"/>
+          <w:lang w:eastAsia="uk-UA"/>
+        </w:rPr>
+        <w:t xml:space="preserve"> </w:t>
+      </w:r>
+      <w:proofErr w:type="spellStart"/>
+      <w:r>
+        <w:rPr>
+          <w:rFonts w:eastAsia="Times New Roman" w:cs="Times New Roman"/>
+          <w:b/>
+          <w:bCs/>
+          <w:sz w:val="27"/>
+          <w:szCs w:val="27"/>
+          <w:lang w:eastAsia="uk-UA"/>
+        </w:rPr>
+        <w:t>push</w:t>
+      </w:r>
+      <w:proofErr w:type="spellEnd"/>
+      <w:r>
+        <w:rPr>
+          <w:rFonts w:eastAsia="Times New Roman" w:cs="Times New Roman"/>
+          <w:b/>
+          <w:bCs/>
+          <w:sz w:val="27"/>
+          <w:szCs w:val="27"/>
+          <w:lang w:eastAsia="uk-UA"/>
+        </w:rPr>
+        <w:t xml:space="preserve"> </w:t>
+      </w:r>
+      <w:proofErr w:type="spellStart"/>
+      <w:r>
+        <w:rPr>
+          <w:rFonts w:eastAsia="Times New Roman" w:cs="Times New Roman"/>
+          <w:b/>
+          <w:bCs/>
+          <w:sz w:val="27"/>
+          <w:szCs w:val="27"/>
+          <w:lang w:eastAsia="uk-UA"/>
+        </w:rPr>
+        <w:t>an</w:t>
+      </w:r>
+      <w:proofErr w:type="spellEnd"/>
+      <w:r>
+        <w:rPr>
+          <w:rFonts w:eastAsia="Times New Roman" w:cs="Times New Roman"/>
+          <w:b/>
+          <w:bCs/>
+          <w:sz w:val="27"/>
+          <w:szCs w:val="27"/>
+          <w:lang w:eastAsia="uk-UA"/>
+        </w:rPr>
+        <w:t xml:space="preserve"> </w:t>
+      </w:r>
+      <w:proofErr w:type="spellStart"/>
+      <w:r>
+        <w:rPr>
+          <w:rFonts w:eastAsia="Times New Roman" w:cs="Times New Roman"/>
+          <w:b/>
+          <w:bCs/>
+          <w:sz w:val="27"/>
+          <w:szCs w:val="27"/>
+          <w:lang w:eastAsia="uk-UA"/>
+        </w:rPr>
+        <w:t>existing</w:t>
+      </w:r>
+      <w:proofErr w:type="spellEnd"/>
+      <w:r>
+        <w:rPr>
+          <w:rFonts w:eastAsia="Times New Roman" w:cs="Times New Roman"/>
+          <w:b/>
+          <w:bCs/>
+          <w:sz w:val="27"/>
+          <w:szCs w:val="27"/>
+          <w:lang w:eastAsia="uk-UA"/>
+        </w:rPr>
+        <w:t xml:space="preserve"> </w:t>
+      </w:r>
+      <w:proofErr w:type="spellStart"/>
+      <w:r>
+        <w:rPr>
+          <w:rFonts w:eastAsia="Times New Roman" w:cs="Times New Roman"/>
+          <w:b/>
+          <w:bCs/>
+          <w:sz w:val="27"/>
+          <w:szCs w:val="27"/>
+          <w:lang w:eastAsia="uk-UA"/>
+        </w:rPr>
+        <w:t>repository</w:t>
+      </w:r>
+      <w:proofErr w:type="spellEnd"/>
+      <w:r>
+        <w:rPr>
+          <w:rFonts w:eastAsia="Times New Roman" w:cs="Times New Roman"/>
+          <w:b/>
+          <w:bCs/>
+          <w:sz w:val="27"/>
+          <w:szCs w:val="27"/>
+          <w:lang w:eastAsia="uk-UA"/>
+        </w:rPr>
+        <w:t xml:space="preserve"> </w:t>
+      </w:r>
+      <w:proofErr w:type="spellStart"/>
+      <w:r>
+        <w:rPr>
+          <w:rFonts w:eastAsia="Times New Roman" w:cs="Times New Roman"/>
+          <w:b/>
+          <w:bCs/>
+          <w:sz w:val="27"/>
+          <w:szCs w:val="27"/>
+          <w:lang w:eastAsia="uk-UA"/>
+        </w:rPr>
+        <w:t>from</w:t>
+      </w:r>
+      <w:proofErr w:type="spellEnd"/>
+      <w:r>
+        <w:rPr>
+          <w:rFonts w:eastAsia="Times New Roman" w:cs="Times New Roman"/>
+          <w:b/>
+          <w:bCs/>
+          <w:sz w:val="27"/>
+          <w:szCs w:val="27"/>
+          <w:lang w:eastAsia="uk-UA"/>
+        </w:rPr>
+        <w:t xml:space="preserve"> </w:t>
+      </w:r>
+      <w:proofErr w:type="spellStart"/>
+      <w:r>
+        <w:rPr>
+          <w:rFonts w:eastAsia="Times New Roman" w:cs="Times New Roman"/>
+          <w:b/>
+          <w:bCs/>
+          <w:sz w:val="27"/>
+          <w:szCs w:val="27"/>
+          <w:lang w:eastAsia="uk-UA"/>
+        </w:rPr>
+        <w:t>the</w:t>
+      </w:r>
+      <w:proofErr w:type="spellEnd"/>
+      <w:r>
+        <w:rPr>
+          <w:rFonts w:eastAsia="Times New Roman" w:cs="Times New Roman"/>
+          <w:b/>
+          <w:bCs/>
+          <w:sz w:val="27"/>
+          <w:szCs w:val="27"/>
+          <w:lang w:eastAsia="uk-UA"/>
+        </w:rPr>
+        <w:t xml:space="preserve"> </w:t>
+      </w:r>
+      <w:proofErr w:type="spellStart"/>
+      <w:r>
+        <w:rPr>
+          <w:rFonts w:eastAsia="Times New Roman" w:cs="Times New Roman"/>
+          <w:b/>
+          <w:bCs/>
+          <w:sz w:val="27"/>
+          <w:szCs w:val="27"/>
+          <w:lang w:eastAsia="uk-UA"/>
+        </w:rPr>
+        <w:t>command</w:t>
+      </w:r>
+      <w:proofErr w:type="spellEnd"/>
+      <w:r>
+        <w:rPr>
+          <w:rFonts w:eastAsia="Times New Roman" w:cs="Times New Roman"/>
+          <w:b/>
+          <w:bCs/>
+          <w:sz w:val="27"/>
+          <w:szCs w:val="27"/>
+          <w:lang w:eastAsia="uk-UA"/>
+        </w:rPr>
+        <w:t xml:space="preserve"> </w:t>
+      </w:r>
+      <w:proofErr w:type="spellStart"/>
+      <w:r>
+        <w:rPr>
+          <w:rFonts w:eastAsia="Times New Roman" w:cs="Times New Roman"/>
+          <w:b/>
+          <w:bCs/>
+          <w:sz w:val="27"/>
+          <w:szCs w:val="27"/>
+          <w:lang w:eastAsia="uk-UA"/>
+        </w:rPr>
+        <w:t>line</w:t>
+      </w:r>
+      <w:proofErr w:type="spellEnd"/>
+    </w:p>
+    <w:p>
+      <w:pPr>
+        <w:tabs>
+          <w:tab w:val="left" w:pos="916"/>
+          <w:tab w:val="left" w:pos="1832"/>
+          <w:tab w:val="left" w:pos="2748"/>
+          <w:tab w:val="left" w:pos="3664"/>
+          <w:tab w:val="left" w:pos="4580"/>
+          <w:tab w:val="left" w:pos="5496"/>
+          <w:tab w:val="left" w:pos="6412"/>
+          <w:tab w:val="left" w:pos="7328"/>
+          <w:tab w:val="left" w:pos="8244"/>
+          <w:tab w:val="left" w:pos="9160"/>
+          <w:tab w:val="left" w:pos="10076"/>
+          <w:tab w:val="left" w:pos="10992"/>
+          <w:tab w:val="left" w:pos="11908"/>
+          <w:tab w:val="left" w:pos="12824"/>
+          <w:tab w:val="left" w:pos="13740"/>
+          <w:tab w:val="left" w:pos="14656"/>
+        </w:tabs>
+        <w:spacing w:after="0"/>
+        <w:rPr>
+          <w:rFonts w:ascii="Courier New" w:eastAsia="Times New Roman" w:hAnsi="Courier New" w:cs="Courier New"/>
+          <w:sz w:val="20"/>
+          <w:szCs w:val="20"/>
+          <w:lang w:eastAsia="uk-UA"/>
+        </w:rPr>
+      </w:pPr>
+      <w:proofErr w:type="spellStart"/>
+      <w:r>
+        <w:rPr>
+          <w:rFonts w:ascii="Courier New" w:eastAsia="Times New Roman" w:hAnsi="Courier New" w:cs="Courier New"/>
+          <w:sz w:val="20"/>
+          <w:szCs w:val="20"/>
+          <w:lang w:eastAsia="uk-UA"/>
+        </w:rPr>
+        <w:t>git</w:t>
+      </w:r>
+      <w:proofErr w:type="spellEnd"/>
+      <w:r>
+        <w:rPr>
+          <w:rFonts w:ascii="Courier New" w:eastAsia="Times New Roman" w:hAnsi="Courier New" w:cs="Courier New"/>
+          <w:sz w:val="20"/>
+          <w:szCs w:val="20"/>
+          <w:lang w:eastAsia="uk-UA"/>
+        </w:rPr>
+        <w:t xml:space="preserve"> </w:t>
+      </w:r>
+      <w:proofErr w:type="spellStart"/>
+      <w:r>
+        <w:rPr>
+          <w:rFonts w:ascii="Courier New" w:eastAsia="Times New Roman" w:hAnsi="Courier New" w:cs="Courier New"/>
+          <w:sz w:val="20"/>
+          <w:szCs w:val="20"/>
+          <w:lang w:eastAsia="uk-UA"/>
+        </w:rPr>
+        <w:t>remote</w:t>
+      </w:r>
+      <w:proofErr w:type="spellEnd"/>
+      <w:r>
+        <w:rPr>
+          <w:rFonts w:ascii="Courier New" w:eastAsia="Times New Roman" w:hAnsi="Courier New" w:cs="Courier New"/>
+          <w:sz w:val="20"/>
+          <w:szCs w:val="20"/>
+          <w:lang w:eastAsia="uk-UA"/>
+        </w:rPr>
+        <w:t xml:space="preserve"> </w:t>
+      </w:r>
+      <w:proofErr w:type="spellStart"/>
+      <w:r>
+        <w:rPr>
+          <w:rFonts w:ascii="Courier New" w:eastAsia="Times New Roman" w:hAnsi="Courier New" w:cs="Courier New"/>
+          <w:sz w:val="20"/>
+          <w:szCs w:val="20"/>
+          <w:lang w:eastAsia="uk-UA"/>
+        </w:rPr>
+        <w:t>add</w:t>
+      </w:r>
+      <w:proofErr w:type="spellEnd"/>
+      <w:r>
+        <w:rPr>
+          <w:rFonts w:ascii="Courier New" w:eastAsia="Times New Roman" w:hAnsi="Courier New" w:cs="Courier New"/>
+          <w:sz w:val="20"/>
+          <w:szCs w:val="20"/>
+          <w:lang w:eastAsia="uk-UA"/>
+        </w:rPr>
+        <w:t xml:space="preserve"> </w:t>
+      </w:r>
+      <w:proofErr w:type="spellStart"/>
+      <w:r>
+        <w:rPr>
+          <w:rFonts w:ascii="Courier New" w:eastAsia="Times New Roman" w:hAnsi="Courier New" w:cs="Courier New"/>
+          <w:sz w:val="20"/>
+          <w:szCs w:val="20"/>
+          <w:lang w:eastAsia="uk-UA"/>
+        </w:rPr>
+        <w:t>origin</w:t>
+      </w:r>
+      <w:proofErr w:type="spellEnd"/>
+      <w:r>
+        <w:rPr>
+          <w:rFonts w:ascii="Courier New" w:eastAsia="Times New Roman" w:hAnsi="Courier New" w:cs="Courier New"/>
+          <w:sz w:val="20"/>
+          <w:szCs w:val="20"/>
+          <w:lang w:eastAsia="uk-UA"/>
+        </w:rPr>
+        <w:t xml:space="preserve"> https://github.com/PavelSemyvolos/js-course-2024.git</w:t>
+      </w:r>
+    </w:p>
+    <w:p>
+      <w:pPr>
+        <w:tabs>
+          <w:tab w:val="left" w:pos="916"/>
+          <w:tab w:val="left" w:pos="1832"/>
+          <w:tab w:val="left" w:pos="2748"/>
+          <w:tab w:val="left" w:pos="3664"/>
+          <w:tab w:val="left" w:pos="4580"/>
+          <w:tab w:val="left" w:pos="5496"/>
+          <w:tab w:val="left" w:pos="6412"/>
+          <w:tab w:val="left" w:pos="7328"/>
+          <w:tab w:val="left" w:pos="8244"/>
+          <w:tab w:val="left" w:pos="9160"/>
+          <w:tab w:val="left" w:pos="10076"/>
+          <w:tab w:val="left" w:pos="10992"/>
+          <w:tab w:val="left" w:pos="11908"/>
+          <w:tab w:val="left" w:pos="12824"/>
+          <w:tab w:val="left" w:pos="13740"/>
+          <w:tab w:val="left" w:pos="14656"/>
+        </w:tabs>
+        <w:spacing w:after="0"/>
+        <w:rPr>
+          <w:rFonts w:ascii="Courier New" w:eastAsia="Times New Roman" w:hAnsi="Courier New" w:cs="Courier New"/>
+          <w:sz w:val="20"/>
+          <w:szCs w:val="20"/>
+          <w:lang w:eastAsia="uk-UA"/>
+        </w:rPr>
+      </w:pPr>
+      <w:proofErr w:type="spellStart"/>
+      <w:r>
+        <w:rPr>
+          <w:rFonts w:ascii="Courier New" w:eastAsia="Times New Roman" w:hAnsi="Courier New" w:cs="Courier New"/>
+          <w:sz w:val="20"/>
+          <w:szCs w:val="20"/>
+          <w:lang w:eastAsia="uk-UA"/>
+        </w:rPr>
+        <w:t>git</w:t>
+      </w:r>
+      <w:proofErr w:type="spellEnd"/>
+      <w:r>
+        <w:rPr>
+          <w:rFonts w:ascii="Courier New" w:eastAsia="Times New Roman" w:hAnsi="Courier New" w:cs="Courier New"/>
+          <w:sz w:val="20"/>
+          <w:szCs w:val="20"/>
+          <w:lang w:eastAsia="uk-UA"/>
+        </w:rPr>
+        <w:t xml:space="preserve"> </w:t>
+      </w:r>
+      <w:proofErr w:type="spellStart"/>
+      <w:r>
+        <w:rPr>
+          <w:rFonts w:ascii="Courier New" w:eastAsia="Times New Roman" w:hAnsi="Courier New" w:cs="Courier New"/>
+          <w:sz w:val="20"/>
+          <w:szCs w:val="20"/>
+          <w:lang w:eastAsia="uk-UA"/>
+        </w:rPr>
+        <w:t>branch</w:t>
+      </w:r>
+      <w:proofErr w:type="spellEnd"/>
+      <w:r>
+        <w:rPr>
+          <w:rFonts w:ascii="Courier New" w:eastAsia="Times New Roman" w:hAnsi="Courier New" w:cs="Courier New"/>
+          <w:sz w:val="20"/>
+          <w:szCs w:val="20"/>
+          <w:lang w:eastAsia="uk-UA"/>
+        </w:rPr>
+        <w:t xml:space="preserve"> -M </w:t>
+      </w:r>
+      <w:proofErr w:type="spellStart"/>
+      <w:r>
+        <w:rPr>
+          <w:rFonts w:ascii="Courier New" w:eastAsia="Times New Roman" w:hAnsi="Courier New" w:cs="Courier New"/>
+          <w:sz w:val="20"/>
+          <w:szCs w:val="20"/>
+          <w:lang w:eastAsia="uk-UA"/>
+        </w:rPr>
+        <w:t>main</w:t>
+      </w:r>
+      <w:proofErr w:type="spellEnd"/>
+    </w:p>
+    <w:p>
+      <w:pPr>
+        <w:tabs>
+          <w:tab w:val="left" w:pos="916"/>
+          <w:tab w:val="left" w:pos="1832"/>
+          <w:tab w:val="left" w:pos="2748"/>
+          <w:tab w:val="left" w:pos="3664"/>
+          <w:tab w:val="left" w:pos="4580"/>
+          <w:tab w:val="left" w:pos="5496"/>
+          <w:tab w:val="left" w:pos="6412"/>
+          <w:tab w:val="left" w:pos="7328"/>
+          <w:tab w:val="left" w:pos="8244"/>
+          <w:tab w:val="left" w:pos="9160"/>
+          <w:tab w:val="left" w:pos="10076"/>
+          <w:tab w:val="left" w:pos="10992"/>
+          <w:tab w:val="left" w:pos="11908"/>
+          <w:tab w:val="left" w:pos="12824"/>
+          <w:tab w:val="left" w:pos="13740"/>
+          <w:tab w:val="left" w:pos="14656"/>
+        </w:tabs>
+        <w:spacing w:after="0"/>
+        <w:rPr>
+          <w:rFonts w:ascii="Courier New" w:eastAsia="Times New Roman" w:hAnsi="Courier New" w:cs="Courier New"/>
+          <w:sz w:val="20"/>
+          <w:szCs w:val="20"/>
+          <w:lang w:eastAsia="uk-UA"/>
+        </w:rPr>
+      </w:pPr>
+      <w:proofErr w:type="spellStart"/>
+      <w:r>
+        <w:rPr>
+          <w:rFonts w:ascii="Courier New" w:eastAsia="Times New Roman" w:hAnsi="Courier New" w:cs="Courier New"/>
+          <w:sz w:val="20"/>
+          <w:szCs w:val="20"/>
+          <w:lang w:eastAsia="uk-UA"/>
+        </w:rPr>
+        <w:t>git</w:t>
+      </w:r>
+      <w:proofErr w:type="spellEnd"/>
+      <w:r>
+        <w:rPr>
+          <w:rFonts w:ascii="Courier New" w:eastAsia="Times New Roman" w:hAnsi="Courier New" w:cs="Courier New"/>
+          <w:sz w:val="20"/>
+          <w:szCs w:val="20"/>
+          <w:lang w:eastAsia="uk-UA"/>
+        </w:rPr>
+        <w:t xml:space="preserve"> </w:t>
+      </w:r>
+      <w:proofErr w:type="spellStart"/>
+      <w:r>
+        <w:rPr>
+          <w:rFonts w:ascii="Courier New" w:eastAsia="Times New Roman" w:hAnsi="Courier New" w:cs="Courier New"/>
+          <w:sz w:val="20"/>
+          <w:szCs w:val="20"/>
+          <w:lang w:eastAsia="uk-UA"/>
+        </w:rPr>
+        <w:t>push</w:t>
+      </w:r>
+      <w:proofErr w:type="spellEnd"/>
+      <w:r>
+        <w:rPr>
+          <w:rFonts w:ascii="Courier New" w:eastAsia="Times New Roman" w:hAnsi="Courier New" w:cs="Courier New"/>
+          <w:sz w:val="20"/>
+          <w:szCs w:val="20"/>
+          <w:lang w:eastAsia="uk-UA"/>
+        </w:rPr>
+        <w:t xml:space="preserve"> -u </w:t>
+      </w:r>
+      <w:proofErr w:type="spellStart"/>
+      <w:r>
+        <w:rPr>
+          <w:rFonts w:ascii="Courier New" w:eastAsia="Times New Roman" w:hAnsi="Courier New" w:cs="Courier New"/>
+          <w:sz w:val="20"/>
+          <w:szCs w:val="20"/>
+          <w:lang w:eastAsia="uk-UA"/>
+        </w:rPr>
+        <w:t>origin</w:t>
+      </w:r>
+      <w:proofErr w:type="spellEnd"/>
+      <w:r>
+        <w:rPr>
+          <w:rFonts w:ascii="Courier New" w:eastAsia="Times New Roman" w:hAnsi="Courier New" w:cs="Courier New"/>
+          <w:sz w:val="20"/>
+          <w:szCs w:val="20"/>
+          <w:lang w:eastAsia="uk-UA"/>
+        </w:rPr>
+        <w:t xml:space="preserve"> </w:t>
+      </w:r>
+      <w:proofErr w:type="spellStart"/>
+      <w:r>
+        <w:rPr>
+          <w:rFonts w:ascii="Courier New" w:eastAsia="Times New Roman" w:hAnsi="Courier New" w:cs="Courier New"/>
+          <w:sz w:val="20"/>
+          <w:szCs w:val="20"/>
+          <w:lang w:eastAsia="uk-UA"/>
+        </w:rPr>
+        <w:t>main</w:t>
+      </w:r>
+      <w:proofErr w:type="spellEnd"/>
+    </w:p>
+    <w:p>
+      <w:pPr>
+        <w:rPr>
+          <w:lang w:val="en-US"/>
+        </w:rPr>
+      </w:pPr>
+    </w:p>
+    <w:p>
+      <w:pPr>
+        <w:rPr>
+          <w:lang w:val="en-US"/>
+        </w:rPr>
+      </w:pPr>
+      <w:r>
+        <w:rPr>
+          <w:lang w:val="en-US"/>
+        </w:rPr>
+        <w:drawing>
+          <wp:inline distT="0" distB="0" distL="0" distR="0" wp14:anchorId="3FCEB316" wp14:editId="088E371E">
+            <wp:extent cx="6840220" cy="537210"/>
+            <wp:effectExtent l="0" t="0" r="0" b="0"/>
+            <wp:docPr id="1734483983" name="Рисунок 1"/>
+            <wp:cNvGraphicFramePr>
+              <a:graphicFrameLocks xmlns:a="http://schemas.openxmlformats.org/drawingml/2006/main" noChangeAspect="1"/>
+            </wp:cNvGraphicFramePr>
+            <a:graphic xmlns:a="http://schemas.openxmlformats.org/drawingml/2006/main">
+              <a:graphicData uri="http://schemas.openxmlformats.org/drawingml/2006/picture">
+                <pic:pic xmlns:pic="http://schemas.openxmlformats.org/drawingml/2006/picture">
+                  <pic:nvPicPr>
+                    <pic:cNvPr id="1734483983" name=""/>
+                    <pic:cNvPicPr/>
+                  </pic:nvPicPr>
+                  <pic:blipFill>
+                    <a:blip r:embed="rId10"/>
+                    <a:stretch>
+                      <a:fillRect/>
+                    </a:stretch>
+                  </pic:blipFill>
+                  <pic:spPr>
+                    <a:xfrm>
+                      <a:off x="0" y="0"/>
+                      <a:ext cx="6840220" cy="537210"/>
+                    </a:xfrm>
+                    <a:prstGeom prst="rect">
+                      <a:avLst/>
+                    </a:prstGeom>
+                  </pic:spPr>
+                </pic:pic>
+              </a:graphicData>
+            </a:graphic>
+          </wp:inline>
+        </w:drawing>
+      </w:r>
+    </w:p>
+    <w:p>
+      <w:pPr>
+        <w:rPr>
+          <w:lang w:val="en-US"/>
+        </w:rPr>
+      </w:pPr>
+      <w:r>
+        <w:rPr>
+          <w:lang w:val="en-US"/>
+        </w:rPr>
+        <w:drawing>
+          <wp:inline distT="0" distB="0" distL="0" distR="0" wp14:anchorId="1FDD7A44" wp14:editId="0EA84B76">
+            <wp:extent cx="6582694" cy="1876687"/>
+            <wp:effectExtent l="0" t="0" r="8890" b="9525"/>
+            <wp:docPr id="1615642984" name="Рисунок 1"/>
+            <wp:cNvGraphicFramePr>
+              <a:graphicFrameLocks xmlns:a="http://schemas.openxmlformats.org/drawingml/2006/main" noChangeAspect="1"/>
+            </wp:cNvGraphicFramePr>
+            <a:graphic xmlns:a="http://schemas.openxmlformats.org/drawingml/2006/main">
+              <a:graphicData uri="http://schemas.openxmlformats.org/drawingml/2006/picture">
+                <pic:pic xmlns:pic="http://schemas.openxmlformats.org/drawingml/2006/picture">
+                  <pic:nvPicPr>
+                    <pic:cNvPr id="1615642984" name=""/>
+                    <pic:cNvPicPr/>
+                  </pic:nvPicPr>
+                  <pic:blipFill>
+                    <a:blip r:embed="rId11"/>
+                    <a:stretch>
+                      <a:fillRect/>
+                    </a:stretch>
+                  </pic:blipFill>
+                  <pic:spPr>
+                    <a:xfrm>
+                      <a:off x="0" y="0"/>
+                      <a:ext cx="6582694" cy="1876687"/>
+                    </a:xfrm>
+                    <a:prstGeom prst="rect">
+                      <a:avLst/>
+                    </a:prstGeom>
+                  </pic:spPr>
+                </pic:pic>
+              </a:graphicData>
+            </a:graphic>
+          </wp:inline>
+        </w:drawing>
+      </w:r>
+    </w:p>
+    <w:p>
+      <w:pPr>
+        <w:rPr>
           <w:lang w:val="ru-RU"/>
+        </w:rPr>
+      </w:pPr>
+      <w:r>
+        <w:rPr>
+          <w:lang w:val="ru-RU"/>
+        </w:rPr>
+        <w:t>Посмотреть какие файлы в репозитории</w:t>
+      </w:r>
+    </w:p>
+    <w:p>
+      <w:pPr>
+        <w:rPr>
+          <w:lang w:val="ru-RU"/>
+        </w:rPr>
+      </w:pPr>
+    </w:p>
+    <w:p>
+      <w:pPr>
+        <w:rPr>
+          <w:lang w:val="en-US"/>
+        </w:rPr>
+      </w:pPr>
+      <w:r>
+        <w:rPr>
+          <w:lang w:val="en-US"/>
+        </w:rPr>
+        <w:drawing>
+          <wp:inline distT="0" distB="0" distL="0" distR="0" wp14:anchorId="4F8EE9EA" wp14:editId="1D112245">
+            <wp:extent cx="6840220" cy="2450465"/>
+            <wp:effectExtent l="0" t="0" r="0" b="6985"/>
+            <wp:docPr id="1475102550" name="Рисунок 1"/>
+            <wp:cNvGraphicFramePr>
+              <a:graphicFrameLocks xmlns:a="http://schemas.openxmlformats.org/drawingml/2006/main" noChangeAspect="1"/>
+            </wp:cNvGraphicFramePr>
+            <a:graphic xmlns:a="http://schemas.openxmlformats.org/drawingml/2006/main">
+              <a:graphicData uri="http://schemas.openxmlformats.org/drawingml/2006/picture">
+                <pic:pic xmlns:pic="http://schemas.openxmlformats.org/drawingml/2006/picture">
+                  <pic:nvPicPr>
+                    <pic:cNvPr id="1475102550" name=""/>
+                    <pic:cNvPicPr/>
+                  </pic:nvPicPr>
+                  <pic:blipFill>
+                    <a:blip r:embed="rId12"/>
+                    <a:stretch>
+                      <a:fillRect/>
+                    </a:stretch>
+                  </pic:blipFill>
+                  <pic:spPr>
+                    <a:xfrm>
+                      <a:off x="0" y="0"/>
+                      <a:ext cx="6840220" cy="2450465"/>
+                    </a:xfrm>
+                    <a:prstGeom prst="rect">
+                      <a:avLst/>
+                    </a:prstGeom>
+                  </pic:spPr>
+                </pic:pic>
+              </a:graphicData>
+            </a:graphic>
+          </wp:inline>
+        </w:drawing>
+      </w:r>
+    </w:p>
+    <w:p>
+      <w:pPr>
+        <w:rPr>
+          <w:lang w:val="en-US"/>
         </w:rPr>
       </w:pPr>
     </w:p>
@@ -787,10 +2273,29 @@
       <w14:ligatures w14:val="none"/>
     </w:rPr>
   </w:style>
+  <w:style w:type="paragraph" w:styleId="3">
+    <w:name w:val="heading 3"/>
+    <w:basedOn w:val="a"/>
+    <w:link w:val="30"/>
+    <w:uiPriority w:val="9"/>
+    <w:qFormat/>
+    <w:rsid w:val="005E46FF"/>
+    <w:pPr>
+      <w:spacing w:before="100" w:beforeAutospacing="1" w:after="100" w:afterAutospacing="1"/>
+      <w:outlineLvl w:val="2"/>
+    </w:pPr>
+    <w:rPr>
+      <w:rFonts w:eastAsia="Times New Roman" w:cs="Times New Roman"/>
+      <w:b/>
+      <w:bCs/>
+      <w:sz w:val="27"/>
+      <w:szCs w:val="27"/>
+      <w:lang w:eastAsia="uk-UA"/>
+    </w:rPr>
+  </w:style>
   <w:style w:type="character" w:default="1" w:styleId="a0">
     <w:name w:val="Default Paragraph Font"/>
     <w:uiPriority w:val="1"/>
-    <w:semiHidden/>
     <w:unhideWhenUsed/>
   </w:style>
   <w:style w:type="table" w:default="1" w:styleId="a1">
@@ -921,6 +2426,51 @@
       <w:b/>
       <w:bCs/>
     </w:rPr>
+  </w:style>
+  <w:style w:type="character" w:styleId="a7">
+    <w:name w:val="Hyperlink"/>
+    <w:basedOn w:val="a0"/>
+    <w:uiPriority w:val="99"/>
+    <w:unhideWhenUsed/>
+    <w:rsid w:val="005E46FF"/>
+    <w:rPr>
+      <w:color w:val="0563C1" w:themeColor="hyperlink"/>
+      <w:u w:val="single"/>
+    </w:rPr>
+  </w:style>
+  <w:style w:type="character" w:styleId="a8">
+    <w:name w:val="Unresolved Mention"/>
+    <w:basedOn w:val="a0"/>
+    <w:uiPriority w:val="99"/>
+    <w:semiHidden/>
+    <w:unhideWhenUsed/>
+    <w:rsid w:val="005E46FF"/>
+    <w:rPr>
+      <w:color w:val="605E5C"/>
+      <w:shd w:val="clear" w:color="auto" w:fill="E1DFDD"/>
+    </w:rPr>
+  </w:style>
+  <w:style w:type="character" w:customStyle="1" w:styleId="30">
+    <w:name w:val="Заголовок 3 Знак"/>
+    <w:basedOn w:val="a0"/>
+    <w:link w:val="3"/>
+    <w:uiPriority w:val="9"/>
+    <w:rsid w:val="005E46FF"/>
+    <w:rPr>
+      <w:rFonts w:ascii="Times New Roman" w:eastAsia="Times New Roman" w:hAnsi="Times New Roman" w:cs="Times New Roman"/>
+      <w:b/>
+      <w:bCs/>
+      <w:kern w:val="0"/>
+      <w:sz w:val="27"/>
+      <w:szCs w:val="27"/>
+      <w:lang w:eastAsia="uk-UA"/>
+      <w14:ligatures w14:val="none"/>
+    </w:rPr>
+  </w:style>
+  <w:style w:type="character" w:customStyle="1" w:styleId="user-select-contain">
+    <w:name w:val="user-select-contain"/>
+    <w:basedOn w:val="a0"/>
+    <w:rsid w:val="005E46FF"/>
   </w:style>
 </w:styles>
 </file>

</xml_diff>